<commit_message>
Final draft of the report
</commit_message>
<xml_diff>
--- a/Presentation/Relazione Progetto.docx
+++ b/Presentation/Relazione Progetto.docx
@@ -198,7 +198,6 @@
         </w:rPr>
         <w:t xml:space="preserve">Siamo partiti seguendo il </w:t>
       </w:r>
-      <w:proofErr w:type="gramStart"/>
       <w:r>
         <w:rPr>
           <w:rFonts w:ascii="Baskerville Old Face" w:hAnsi="Baskerville Old Face"/>
@@ -225,18 +224,7 @@
           <w:vertAlign w:val="superscript"/>
           <w:lang w:val="it-IT"/>
         </w:rPr>
-        <w:t>[</w:t>
-      </w:r>
-      <w:proofErr w:type="gramEnd"/>
-      <w:r>
-        <w:rPr>
-          <w:rFonts w:ascii="Baskerville Old Face" w:hAnsi="Baskerville Old Face"/>
-          <w:sz w:val="32"/>
-          <w:szCs w:val="32"/>
-          <w:vertAlign w:val="superscript"/>
-          <w:lang w:val="it-IT"/>
-        </w:rPr>
-        <w:t>1]</w:t>
+        <w:t>[1]</w:t>
       </w:r>
       <w:r>
         <w:rPr>
@@ -495,17 +483,7 @@
           <w:szCs w:val="24"/>
           <w:lang w:val="it-IT"/>
         </w:rPr>
-        <w:t xml:space="preserve"> </w:t>
-      </w:r>
-      <w:proofErr w:type="gramStart"/>
-      <w:r>
-        <w:rPr>
-          <w:rFonts w:ascii="Baskerville Old Face" w:hAnsi="Baskerville Old Face"/>
-          <w:sz w:val="24"/>
-          <w:szCs w:val="24"/>
-          <w:lang w:val="it-IT"/>
-        </w:rPr>
-        <w:t>paper</w:t>
+        <w:t xml:space="preserve"> paper</w:t>
       </w:r>
       <w:r>
         <w:rPr>
@@ -515,9 +493,647 @@
           <w:vertAlign w:val="superscript"/>
           <w:lang w:val="it-IT"/>
         </w:rPr>
-        <w:t>[</w:t>
-      </w:r>
-      <w:proofErr w:type="gramEnd"/>
+        <w:t>[2]</w:t>
+      </w:r>
+      <w:r>
+        <w:rPr>
+          <w:rFonts w:ascii="Baskerville Old Face" w:hAnsi="Baskerville Old Face"/>
+          <w:sz w:val="24"/>
+          <w:szCs w:val="24"/>
+          <w:lang w:val="it-IT"/>
+        </w:rPr>
+        <w:t>, siamo riusciti a simulare correttamente la diminuzione della soglia minima del pompaggio all’aumentare del tempo di vita della cavità. Invece il tempo di vita dei portatori appare costante indipendentemente dal tasso di pompaggio, in disaccordo con le simulazioni</w:t>
+      </w:r>
+      <w:r>
+        <w:rPr>
+          <w:rFonts w:ascii="Baskerville Old Face" w:hAnsi="Baskerville Old Face"/>
+          <w:sz w:val="24"/>
+          <w:szCs w:val="24"/>
+          <w:lang w:val="it-IT"/>
+        </w:rPr>
+        <w:t xml:space="preserve"> mostrate sul </w:t>
+      </w:r>
+      <w:r>
+        <w:rPr>
+          <w:rFonts w:ascii="Baskerville Old Face" w:hAnsi="Baskerville Old Face"/>
+          <w:i/>
+          <w:iCs/>
+          <w:sz w:val="24"/>
+          <w:szCs w:val="24"/>
+          <w:lang w:val="it-IT"/>
+        </w:rPr>
+        <w:t>paper</w:t>
+      </w:r>
+      <w:r>
+        <w:rPr>
+          <w:rFonts w:ascii="Baskerville Old Face" w:hAnsi="Baskerville Old Face"/>
+          <w:sz w:val="24"/>
+          <w:szCs w:val="24"/>
+          <w:lang w:val="it-IT"/>
+        </w:rPr>
+        <w:t xml:space="preserve">. </w:t>
+      </w:r>
+      <w:r>
+        <w:rPr>
+          <w:rFonts w:ascii="Baskerville Old Face" w:hAnsi="Baskerville Old Face"/>
+          <w:sz w:val="24"/>
+          <w:szCs w:val="24"/>
+          <w:lang w:val="it-IT"/>
+        </w:rPr>
+        <w:t>Nessuna</w:t>
+      </w:r>
+      <w:r>
+        <w:rPr>
+          <w:rFonts w:ascii="Baskerville Old Face" w:hAnsi="Baskerville Old Face"/>
+          <w:sz w:val="24"/>
+          <w:szCs w:val="24"/>
+          <w:lang w:val="it-IT"/>
+        </w:rPr>
+        <w:t xml:space="preserve"> variazione di alcun parametro </w:t>
+      </w:r>
+      <w:r>
+        <w:rPr>
+          <w:rFonts w:ascii="Baskerville Old Face" w:hAnsi="Baskerville Old Face"/>
+          <w:sz w:val="24"/>
+          <w:szCs w:val="24"/>
+          <w:lang w:val="it-IT"/>
+        </w:rPr>
+        <w:t xml:space="preserve">ha </w:t>
+      </w:r>
+      <w:r>
+        <w:rPr>
+          <w:rFonts w:ascii="Baskerville Old Face" w:hAnsi="Baskerville Old Face"/>
+          <w:sz w:val="24"/>
+          <w:szCs w:val="24"/>
+          <w:lang w:val="it-IT"/>
+        </w:rPr>
+        <w:t>evidenziato</w:t>
+      </w:r>
+      <w:r>
+        <w:rPr>
+          <w:rFonts w:ascii="Baskerville Old Face" w:hAnsi="Baskerville Old Face"/>
+          <w:sz w:val="24"/>
+          <w:szCs w:val="24"/>
+          <w:lang w:val="it-IT"/>
+        </w:rPr>
+        <w:t xml:space="preserve"> </w:t>
+      </w:r>
+      <w:r>
+        <w:rPr>
+          <w:rFonts w:ascii="Baskerville Old Face" w:hAnsi="Baskerville Old Face"/>
+          <w:sz w:val="24"/>
+          <w:szCs w:val="24"/>
+          <w:lang w:val="it-IT"/>
+        </w:rPr>
+        <w:t>l’</w:t>
+      </w:r>
+      <w:r>
+        <w:rPr>
+          <w:rFonts w:ascii="Baskerville Old Face" w:hAnsi="Baskerville Old Face"/>
+          <w:sz w:val="24"/>
+          <w:szCs w:val="24"/>
+          <w:lang w:val="it-IT"/>
+        </w:rPr>
+        <w:t>andamento decrescente</w:t>
+      </w:r>
+      <w:r>
+        <w:rPr>
+          <w:rFonts w:ascii="Baskerville Old Face" w:hAnsi="Baskerville Old Face"/>
+          <w:sz w:val="24"/>
+          <w:szCs w:val="24"/>
+          <w:lang w:val="it-IT"/>
+        </w:rPr>
+        <w:t xml:space="preserve"> atteso</w:t>
+      </w:r>
+      <w:r>
+        <w:rPr>
+          <w:rFonts w:ascii="Baskerville Old Face" w:hAnsi="Baskerville Old Face"/>
+          <w:sz w:val="24"/>
+          <w:szCs w:val="24"/>
+          <w:lang w:val="it-IT"/>
+        </w:rPr>
+        <w:t xml:space="preserve"> del </w:t>
+      </w:r>
+      <w:r>
+        <w:rPr>
+          <w:rFonts w:ascii="Baskerville Old Face" w:hAnsi="Baskerville Old Face"/>
+          <w:sz w:val="24"/>
+          <w:szCs w:val="24"/>
+          <w:lang w:val="it-IT"/>
+        </w:rPr>
+        <w:t>pompaggio di soglia</w:t>
+      </w:r>
+      <w:r>
+        <w:rPr>
+          <w:rFonts w:ascii="Baskerville Old Face" w:hAnsi="Baskerville Old Face"/>
+          <w:sz w:val="24"/>
+          <w:szCs w:val="24"/>
+          <w:lang w:val="it-IT"/>
+        </w:rPr>
+        <w:t xml:space="preserve"> in funzione del tempo di vita dei portatori</w:t>
+      </w:r>
+      <w:r>
+        <w:rPr>
+          <w:rFonts w:ascii="Baskerville Old Face" w:hAnsi="Baskerville Old Face"/>
+          <w:sz w:val="24"/>
+          <w:szCs w:val="24"/>
+          <w:lang w:val="it-IT"/>
+        </w:rPr>
+        <w:t xml:space="preserve">. </w:t>
+      </w:r>
+      <w:r>
+        <w:rPr>
+          <w:rFonts w:ascii="Baskerville Old Face" w:hAnsi="Baskerville Old Face"/>
+          <w:sz w:val="24"/>
+          <w:szCs w:val="24"/>
+          <w:lang w:val="it-IT"/>
+        </w:rPr>
+        <w:t>Supponiamo che non siano presenti sufficienti informazioni per riprodurre con accuratezza i grafici di soglia.</w:t>
+      </w:r>
+    </w:p>
+    <w:p>
+      <w:pPr>
+        <w:rPr>
+          <w:rFonts w:ascii="Baskerville Old Face" w:hAnsi="Baskerville Old Face"/>
+          <w:b/>
+          <w:bCs/>
+          <w:sz w:val="24"/>
+          <w:szCs w:val="24"/>
+          <w:lang w:val="it-IT"/>
+        </w:rPr>
+      </w:pPr>
+      <w:r>
+        <w:rPr>
+          <w:rFonts w:ascii="Baskerville Old Face" w:hAnsi="Baskerville Old Face"/>
+          <w:b/>
+          <w:bCs/>
+          <w:sz w:val="24"/>
+          <w:szCs w:val="24"/>
+          <w:lang w:val="it-IT"/>
+        </w:rPr>
+        <w:t>Caratteristica di un laser</w:t>
+      </w:r>
+    </w:p>
+    <w:p>
+      <w:pPr>
+        <w:rPr>
+          <w:rFonts w:ascii="Baskerville Old Face" w:hAnsi="Baskerville Old Face"/>
+          <w:sz w:val="24"/>
+          <w:szCs w:val="24"/>
+          <w:lang w:val="it-IT"/>
+        </w:rPr>
+      </w:pPr>
+      <w:r>
+        <w:rPr>
+          <w:rFonts w:ascii="Baskerville Old Face" w:hAnsi="Baskerville Old Face"/>
+          <w:sz w:val="24"/>
+          <w:szCs w:val="24"/>
+          <w:lang w:val="it-IT"/>
+        </w:rPr>
+        <w:t xml:space="preserve">Siamo inoltre riusciti a simulare </w:t>
+      </w:r>
+      <w:r>
+        <w:rPr>
+          <w:rFonts w:ascii="Baskerville Old Face" w:hAnsi="Baskerville Old Face"/>
+          <w:sz w:val="24"/>
+          <w:szCs w:val="24"/>
+          <w:lang w:val="it-IT"/>
+        </w:rPr>
+        <w:t>un equivalente del</w:t>
+      </w:r>
+      <w:r>
+        <w:rPr>
+          <w:rFonts w:ascii="Baskerville Old Face" w:hAnsi="Baskerville Old Face"/>
+          <w:sz w:val="24"/>
+          <w:szCs w:val="24"/>
+          <w:lang w:val="it-IT"/>
+        </w:rPr>
+        <w:t xml:space="preserve">la curva della caratteristica </w:t>
+      </w:r>
+      <w:r>
+        <w:rPr>
+          <w:rFonts w:ascii="Baskerville Old Face" w:hAnsi="Baskerville Old Face"/>
+          <w:i/>
+          <w:iCs/>
+          <w:sz w:val="24"/>
+          <w:szCs w:val="24"/>
+          <w:lang w:val="it-IT"/>
+        </w:rPr>
+        <w:t>corrente – intensità luminosa</w:t>
+      </w:r>
+      <w:r>
+        <w:rPr>
+          <w:rFonts w:ascii="Baskerville Old Face" w:hAnsi="Baskerville Old Face"/>
+          <w:sz w:val="24"/>
+          <w:szCs w:val="24"/>
+          <w:lang w:val="it-IT"/>
+        </w:rPr>
+        <w:t>, sostituendo l’intensità di corrente con la probabilità di pompaggio e l’emissione luminosa con il numero</w:t>
+      </w:r>
+      <w:r>
+        <w:rPr>
+          <w:rFonts w:ascii="Baskerville Old Face" w:hAnsi="Baskerville Old Face"/>
+          <w:sz w:val="24"/>
+          <w:szCs w:val="24"/>
+          <w:lang w:val="it-IT"/>
+        </w:rPr>
+        <w:t xml:space="preserve"> </w:t>
+      </w:r>
+      <w:r>
+        <w:rPr>
+          <w:rFonts w:ascii="Baskerville Old Face" w:hAnsi="Baskerville Old Face"/>
+          <w:sz w:val="24"/>
+          <w:szCs w:val="24"/>
+          <w:lang w:val="it-IT"/>
+        </w:rPr>
+        <w:t>medio</w:t>
+      </w:r>
+      <w:r>
+        <w:rPr>
+          <w:rFonts w:ascii="Baskerville Old Face" w:hAnsi="Baskerville Old Face"/>
+          <w:sz w:val="24"/>
+          <w:szCs w:val="24"/>
+          <w:lang w:val="it-IT"/>
+        </w:rPr>
+        <w:t xml:space="preserve"> di fotoni emessi nel tempo</w:t>
+      </w:r>
+      <w:r>
+        <w:rPr>
+          <w:rFonts w:ascii="Baskerville Old Face" w:hAnsi="Baskerville Old Face"/>
+          <w:sz w:val="24"/>
+          <w:szCs w:val="24"/>
+          <w:lang w:val="it-IT"/>
+        </w:rPr>
+        <w:t xml:space="preserve">. </w:t>
+      </w:r>
+      <w:r>
+        <w:rPr>
+          <w:rFonts w:ascii="Baskerville Old Face" w:hAnsi="Baskerville Old Face"/>
+          <w:sz w:val="24"/>
+          <w:szCs w:val="24"/>
+          <w:lang w:val="it-IT"/>
+        </w:rPr>
+        <w:t>È</w:t>
+      </w:r>
+      <w:r>
+        <w:rPr>
+          <w:rFonts w:ascii="Baskerville Old Face" w:hAnsi="Baskerville Old Face"/>
+          <w:sz w:val="24"/>
+          <w:szCs w:val="24"/>
+          <w:lang w:val="it-IT"/>
+        </w:rPr>
+        <w:t xml:space="preserve"> possibile osservare la </w:t>
+      </w:r>
+      <w:r>
+        <w:rPr>
+          <w:rFonts w:ascii="Baskerville Old Face" w:hAnsi="Baskerville Old Face"/>
+          <w:i/>
+          <w:iCs/>
+          <w:sz w:val="24"/>
+          <w:szCs w:val="24"/>
+          <w:lang w:val="it-IT"/>
+        </w:rPr>
+        <w:t>gobba</w:t>
+      </w:r>
+      <w:r>
+        <w:rPr>
+          <w:rFonts w:ascii="Baskerville Old Face" w:hAnsi="Baskerville Old Face"/>
+          <w:i/>
+          <w:iCs/>
+          <w:sz w:val="24"/>
+          <w:szCs w:val="24"/>
+          <w:lang w:val="it-IT"/>
+        </w:rPr>
+        <w:t xml:space="preserve"> </w:t>
+      </w:r>
+      <w:r>
+        <w:rPr>
+          <w:rFonts w:ascii="Baskerville Old Face" w:hAnsi="Baskerville Old Face"/>
+          <w:sz w:val="24"/>
+          <w:szCs w:val="24"/>
+          <w:lang w:val="it-IT"/>
+        </w:rPr>
+        <w:t>(ovvero saturazione a regime) per valori di pompaggio molto alti, a causa della saturazione di guadagno del laser.</w:t>
+      </w:r>
+    </w:p>
+    <w:p>
+      <w:pPr>
+        <w:rPr>
+          <w:rFonts w:ascii="Baskerville Old Face" w:hAnsi="Baskerville Old Face"/>
+          <w:sz w:val="24"/>
+          <w:szCs w:val="24"/>
+          <w:lang w:val="it-IT"/>
+        </w:rPr>
+      </w:pPr>
+    </w:p>
+    <w:p>
+      <w:pPr>
+        <w:rPr>
+          <w:rFonts w:ascii="Baskerville Old Face" w:hAnsi="Baskerville Old Face"/>
+          <w:sz w:val="24"/>
+          <w:szCs w:val="24"/>
+          <w:lang w:val="it-IT"/>
+        </w:rPr>
+      </w:pPr>
+    </w:p>
+    <w:p>
+      <w:pPr>
+        <w:rPr>
+          <w:rFonts w:ascii="Baskerville Old Face" w:hAnsi="Baskerville Old Face"/>
+          <w:b/>
+          <w:bCs/>
+          <w:sz w:val="24"/>
+          <w:szCs w:val="24"/>
+          <w:lang w:val="it-IT"/>
+        </w:rPr>
+      </w:pPr>
+      <w:r>
+        <w:rPr>
+          <w:rFonts w:ascii="Baskerville Old Face" w:hAnsi="Baskerville Old Face"/>
+          <w:b/>
+          <w:bCs/>
+          <w:sz w:val="24"/>
+          <w:szCs w:val="24"/>
+          <w:lang w:val="it-IT"/>
+        </w:rPr>
+        <w:t>Funzionamento del modello e ipotesi semplificative</w:t>
+      </w:r>
+    </w:p>
+    <w:p>
+      <w:pPr>
+        <w:rPr>
+          <w:rFonts w:ascii="Baskerville Old Face" w:hAnsi="Baskerville Old Face"/>
+          <w:sz w:val="24"/>
+          <w:szCs w:val="24"/>
+          <w:lang w:val="it-IT"/>
+        </w:rPr>
+      </w:pPr>
+      <w:r>
+        <w:rPr>
+          <w:rFonts w:ascii="Baskerville Old Face" w:hAnsi="Baskerville Old Face"/>
+          <w:sz w:val="24"/>
+          <w:szCs w:val="24"/>
+          <w:lang w:val="it-IT"/>
+        </w:rPr>
+        <w:t xml:space="preserve">Le ipotesi di funzionamento del modello dell’automa cellulare tentano di replicare </w:t>
+      </w:r>
+      <w:r>
+        <w:rPr>
+          <w:rFonts w:ascii="Baskerville Old Face" w:hAnsi="Baskerville Old Face"/>
+          <w:sz w:val="24"/>
+          <w:szCs w:val="24"/>
+          <w:lang w:val="it-IT"/>
+        </w:rPr>
+        <w:t xml:space="preserve">il funzionamento fisico del laser. </w:t>
+      </w:r>
+      <w:r>
+        <w:rPr>
+          <w:rFonts w:ascii="Baskerville Old Face" w:hAnsi="Baskerville Old Face"/>
+          <w:sz w:val="24"/>
+          <w:szCs w:val="24"/>
+          <w:lang w:val="it-IT"/>
+        </w:rPr>
+        <w:t>Tuttavia, ci sono alcuni paramentri fisici reali che non possono nella pratica essere utilizzati nella simulazione. Ad esempio,</w:t>
+      </w:r>
+      <w:r>
+        <w:rPr>
+          <w:rFonts w:ascii="Baskerville Old Face" w:hAnsi="Baskerville Old Face"/>
+          <w:sz w:val="24"/>
+          <w:szCs w:val="24"/>
+          <w:lang w:val="it-IT"/>
+        </w:rPr>
+        <w:t xml:space="preserve"> il reticolo usato per il posizionamento di elettroni e fotoni è ideale, e non tiene conto delle interazioni fra gli atomi del materiale attivo. </w:t>
+      </w:r>
+      <w:r>
+        <w:rPr>
+          <w:rFonts w:ascii="Baskerville Old Face" w:hAnsi="Baskerville Old Face"/>
+          <w:sz w:val="24"/>
+          <w:szCs w:val="24"/>
+          <w:lang w:val="it-IT"/>
+        </w:rPr>
+        <w:t>È</w:t>
+      </w:r>
+      <w:r>
+        <w:rPr>
+          <w:rFonts w:ascii="Baskerville Old Face" w:hAnsi="Baskerville Old Face"/>
+          <w:sz w:val="24"/>
+          <w:szCs w:val="24"/>
+          <w:lang w:val="it-IT"/>
+        </w:rPr>
+        <w:t xml:space="preserve"> richiesto inoltre che il tempo di simulazione totale sia molto maggiore delle costanti di tempo utilizzate.</w:t>
+      </w:r>
+    </w:p>
+    <w:p>
+      <w:pPr>
+        <w:rPr>
+          <w:rFonts w:ascii="Baskerville Old Face" w:hAnsi="Baskerville Old Face"/>
+          <w:b/>
+          <w:bCs/>
+          <w:sz w:val="24"/>
+          <w:szCs w:val="24"/>
+          <w:lang w:val="it-IT"/>
+        </w:rPr>
+      </w:pPr>
+      <w:r>
+        <w:rPr>
+          <w:rFonts w:ascii="Baskerville Old Face" w:hAnsi="Baskerville Old Face"/>
+          <w:b/>
+          <w:bCs/>
+          <w:sz w:val="24"/>
+          <w:szCs w:val="24"/>
+          <w:lang w:val="it-IT"/>
+        </w:rPr>
+        <w:t>Complessità computazionale</w:t>
+      </w:r>
+    </w:p>
+    <w:p>
+      <w:pPr>
+        <w:rPr>
+          <w:rFonts w:ascii="Baskerville Old Face" w:hAnsi="Baskerville Old Face"/>
+          <w:sz w:val="24"/>
+          <w:szCs w:val="24"/>
+          <w:lang w:val="it-IT"/>
+        </w:rPr>
+      </w:pPr>
+      <w:r>
+        <w:rPr>
+          <w:rFonts w:ascii="Baskerville Old Face" w:hAnsi="Baskerville Old Face"/>
+          <w:sz w:val="24"/>
+          <w:szCs w:val="24"/>
+          <w:lang w:val="it-IT"/>
+        </w:rPr>
+        <w:t xml:space="preserve">La velocità di computazione per le simulazioni su Matlab è stato un ostacolo perché le simulazioni per trovare la soglia di pompaggio sono molto più onerose da un punto di vista computazionale. Per cui abbiamo tradotto il codice Matlab in codice Java, ottenendo infatti un sostanziale aumento delle performance di calcolo, permettendoci di eseguire simulazioni </w:t>
+      </w:r>
+      <w:r>
+        <w:rPr>
+          <w:rFonts w:ascii="Baskerville Old Face" w:hAnsi="Baskerville Old Face"/>
+          <w:sz w:val="24"/>
+          <w:szCs w:val="24"/>
+          <w:lang w:val="it-IT"/>
+        </w:rPr>
+        <w:t>piuttosto</w:t>
+      </w:r>
+      <w:r>
+        <w:rPr>
+          <w:rFonts w:ascii="Baskerville Old Face" w:hAnsi="Baskerville Old Face"/>
+          <w:sz w:val="24"/>
+          <w:szCs w:val="24"/>
+          <w:lang w:val="it-IT"/>
+        </w:rPr>
+        <w:t xml:space="preserve"> pesanti in molto meno tempo. Le simulazioni </w:t>
+      </w:r>
+      <w:r>
+        <w:rPr>
+          <w:rFonts w:ascii="Baskerville Old Face" w:hAnsi="Baskerville Old Face"/>
+          <w:sz w:val="24"/>
+          <w:szCs w:val="24"/>
+          <w:lang w:val="it-IT"/>
+        </w:rPr>
+        <w:t xml:space="preserve">in Java </w:t>
+      </w:r>
+      <w:r>
+        <w:rPr>
+          <w:rFonts w:ascii="Baskerville Old Face" w:hAnsi="Baskerville Old Face"/>
+          <w:sz w:val="24"/>
+          <w:szCs w:val="24"/>
+          <w:lang w:val="it-IT"/>
+        </w:rPr>
+        <w:t xml:space="preserve">eseguite </w:t>
+      </w:r>
+      <w:r>
+        <w:rPr>
+          <w:rFonts w:ascii="Baskerville Old Face" w:hAnsi="Baskerville Old Face"/>
+          <w:sz w:val="24"/>
+          <w:szCs w:val="24"/>
+          <w:lang w:val="it-IT"/>
+        </w:rPr>
+        <w:t>hanno riportato risultati numerici</w:t>
+      </w:r>
+      <w:r>
+        <w:rPr>
+          <w:rFonts w:ascii="Baskerville Old Face" w:hAnsi="Baskerville Old Face"/>
+          <w:sz w:val="24"/>
+          <w:szCs w:val="24"/>
+          <w:lang w:val="it-IT"/>
+        </w:rPr>
+        <w:t xml:space="preserve">, </w:t>
+      </w:r>
+      <w:r>
+        <w:rPr>
+          <w:rFonts w:ascii="Baskerville Old Face" w:hAnsi="Baskerville Old Face"/>
+          <w:sz w:val="24"/>
+          <w:szCs w:val="24"/>
+          <w:lang w:val="it-IT"/>
+        </w:rPr>
+        <w:t xml:space="preserve">poi </w:t>
+      </w:r>
+      <w:r>
+        <w:rPr>
+          <w:rFonts w:ascii="Baskerville Old Face" w:hAnsi="Baskerville Old Face"/>
+          <w:sz w:val="24"/>
+          <w:szCs w:val="24"/>
+          <w:lang w:val="it-IT"/>
+        </w:rPr>
+        <w:t>esportati e plottati su Matlab.</w:t>
+      </w:r>
+    </w:p>
+    <w:p>
+      <w:pPr>
+        <w:rPr>
+          <w:rFonts w:ascii="Baskerville Old Face" w:hAnsi="Baskerville Old Face"/>
+          <w:b/>
+          <w:bCs/>
+          <w:sz w:val="24"/>
+          <w:szCs w:val="24"/>
+          <w:lang w:val="it-IT"/>
+        </w:rPr>
+      </w:pPr>
+      <w:r>
+        <w:rPr>
+          <w:rFonts w:ascii="Baskerville Old Face" w:hAnsi="Baskerville Old Face"/>
+          <w:b/>
+          <w:bCs/>
+          <w:sz w:val="24"/>
+          <w:szCs w:val="24"/>
+          <w:lang w:val="it-IT"/>
+        </w:rPr>
+        <w:t>Approccio concreto</w:t>
+      </w:r>
+    </w:p>
+    <w:p>
+      <w:pPr>
+        <w:rPr>
+          <w:rFonts w:ascii="Baskerville Old Face" w:hAnsi="Baskerville Old Face"/>
+          <w:sz w:val="24"/>
+          <w:szCs w:val="24"/>
+          <w:lang w:val="it-IT"/>
+        </w:rPr>
+      </w:pPr>
+      <w:r>
+        <w:rPr>
+          <w:rFonts w:ascii="Baskerville Old Face" w:hAnsi="Baskerville Old Face"/>
+          <w:sz w:val="24"/>
+          <w:szCs w:val="24"/>
+          <w:lang w:val="it-IT"/>
+        </w:rPr>
+        <w:t xml:space="preserve">La parte finale del progetto è stata volta a </w:t>
+      </w:r>
+      <w:r>
+        <w:rPr>
+          <w:rFonts w:ascii="Baskerville Old Face" w:hAnsi="Baskerville Old Face"/>
+          <w:i/>
+          <w:iCs/>
+          <w:sz w:val="24"/>
+          <w:szCs w:val="24"/>
+          <w:lang w:val="it-IT"/>
+        </w:rPr>
+        <w:t>de-normalizzare</w:t>
+      </w:r>
+      <w:r>
+        <w:rPr>
+          <w:rFonts w:ascii="Baskerville Old Face" w:hAnsi="Baskerville Old Face"/>
+          <w:sz w:val="24"/>
+          <w:szCs w:val="24"/>
+          <w:lang w:val="it-IT"/>
+        </w:rPr>
+        <w:t xml:space="preserve"> i numeri dei parametri usati, per permettere di attribuire unità di misura fisiche per simulazioni più realistiche. In questo modo un utente può scegliere arbitrariamente i parametri del laser, e non preoccuparsi dell’implementazione interna del simulatore e dell’automa cellulare. </w:t>
+      </w:r>
+      <w:r>
+        <w:rPr>
+          <w:rFonts w:ascii="Baskerville Old Face" w:hAnsi="Baskerville Old Face"/>
+          <w:sz w:val="24"/>
+          <w:szCs w:val="24"/>
+          <w:lang w:val="it-IT"/>
+        </w:rPr>
+        <w:t>Vengono inoltre suggeriti all’utente le unità di misura e le grandezze per ogni parametro di simulazione richiesto. In particolare</w:t>
+      </w:r>
+      <w:r>
+        <w:rPr>
+          <w:rFonts w:ascii="Baskerville Old Face" w:hAnsi="Baskerville Old Face"/>
+          <w:sz w:val="24"/>
+          <w:szCs w:val="24"/>
+          <w:lang w:val="it-IT"/>
+        </w:rPr>
+        <w:t>,</w:t>
+      </w:r>
+      <w:r>
+        <w:rPr>
+          <w:rFonts w:ascii="Baskerville Old Face" w:hAnsi="Baskerville Old Face"/>
+          <w:sz w:val="24"/>
+          <w:szCs w:val="24"/>
+          <w:lang w:val="it-IT"/>
+        </w:rPr>
+        <w:t xml:space="preserve"> la probabilità di pompaggio viene</w:t>
+      </w:r>
+      <w:r>
+        <w:rPr>
+          <w:rFonts w:ascii="Baskerville Old Face" w:hAnsi="Baskerville Old Face"/>
+          <w:sz w:val="24"/>
+          <w:szCs w:val="24"/>
+          <w:lang w:val="it-IT"/>
+        </w:rPr>
+        <w:t xml:space="preserve"> calcolata a partire da alcune formule esposte nel paper di riferimento</w:t>
+      </w:r>
       <w:r>
         <w:rPr>
           <w:rFonts w:ascii="Baskerville Old Face" w:hAnsi="Baskerville Old Face"/>
@@ -526,25 +1142,67 @@
           <w:vertAlign w:val="superscript"/>
           <w:lang w:val="it-IT"/>
         </w:rPr>
-        <w:t>2]</w:t>
-      </w:r>
-      <w:r>
-        <w:rPr>
-          <w:rFonts w:ascii="Baskerville Old Face" w:hAnsi="Baskerville Old Face"/>
-          <w:sz w:val="24"/>
-          <w:szCs w:val="24"/>
-          <w:lang w:val="it-IT"/>
-        </w:rPr>
-        <w:t>, siamo riusciti a simulare correttamente la diminuzione della soglia minima del pompaggio all’aumentare del tempo di vita della cavità. Invece il tempo di vita dei portatori appare costante indipendentemente dal tasso di pompaggio, in disaccordo con le simulazioni</w:t>
-      </w:r>
-      <w:r>
-        <w:rPr>
-          <w:rFonts w:ascii="Baskerville Old Face" w:hAnsi="Baskerville Old Face"/>
-          <w:sz w:val="24"/>
-          <w:szCs w:val="24"/>
-          <w:lang w:val="it-IT"/>
-        </w:rPr>
-        <w:t xml:space="preserve"> mostrate sul </w:t>
+        <w:t>[2]</w:t>
+      </w:r>
+      <w:r>
+        <w:rPr>
+          <w:rFonts w:ascii="Baskerville Old Face" w:hAnsi="Baskerville Old Face"/>
+          <w:sz w:val="24"/>
+          <w:szCs w:val="24"/>
+          <w:lang w:val="it-IT"/>
+        </w:rPr>
+        <w:t xml:space="preserve"> (sono ragionevoli approssimazioni del comportamento a regime dei laser).</w:t>
+      </w:r>
+      <w:r>
+        <w:rPr>
+          <w:rFonts w:ascii="Baskerville Old Face" w:hAnsi="Baskerville Old Face"/>
+          <w:sz w:val="24"/>
+          <w:szCs w:val="24"/>
+          <w:lang w:val="it-IT"/>
+        </w:rPr>
+        <w:t xml:space="preserve"> </w:t>
+      </w:r>
+    </w:p>
+    <w:p>
+      <w:pPr>
+        <w:rPr>
+          <w:rFonts w:ascii="Baskerville Old Face" w:hAnsi="Baskerville Old Face"/>
+          <w:b/>
+          <w:bCs/>
+          <w:sz w:val="24"/>
+          <w:szCs w:val="24"/>
+          <w:lang w:val="it-IT"/>
+        </w:rPr>
+      </w:pPr>
+      <w:r>
+        <w:rPr>
+          <w:rFonts w:ascii="Baskerville Old Face" w:hAnsi="Baskerville Old Face"/>
+          <w:b/>
+          <w:bCs/>
+          <w:sz w:val="24"/>
+          <w:szCs w:val="24"/>
+          <w:lang w:val="it-IT"/>
+        </w:rPr>
+        <w:t>Conclusioni</w:t>
+      </w:r>
+    </w:p>
+    <w:p>
+      <w:pPr>
+        <w:rPr>
+          <w:rFonts w:ascii="Baskerville Old Face" w:hAnsi="Baskerville Old Face"/>
+          <w:sz w:val="24"/>
+          <w:szCs w:val="24"/>
+          <w:lang w:val="it-IT"/>
+        </w:rPr>
+      </w:pPr>
+      <w:r>
+        <w:rPr>
+          <w:rFonts w:ascii="Baskerville Old Face" w:hAnsi="Baskerville Old Face"/>
+          <w:sz w:val="24"/>
+          <w:szCs w:val="24"/>
+          <w:lang w:val="it-IT"/>
+        </w:rPr>
+        <w:t xml:space="preserve">L’implementazione del simulatore ci ha permesso di visualizzare la dinamica di un laser, portandoci ad identificare sui grafici con chiarezza i parametri e i fenomeni che entrano in gioco nelle </w:t>
       </w:r>
       <w:r>
         <w:rPr>
@@ -555,695 +1213,16 @@
           <w:szCs w:val="24"/>
           <w:lang w:val="it-IT"/>
         </w:rPr>
-        <w:t>paper</w:t>
-      </w:r>
-      <w:r>
-        <w:rPr>
-          <w:rFonts w:ascii="Baskerville Old Face" w:hAnsi="Baskerville Old Face"/>
-          <w:sz w:val="24"/>
-          <w:szCs w:val="24"/>
-          <w:lang w:val="it-IT"/>
-        </w:rPr>
-        <w:t xml:space="preserve">. </w:t>
-      </w:r>
-      <w:r>
-        <w:rPr>
-          <w:rFonts w:ascii="Baskerville Old Face" w:hAnsi="Baskerville Old Face"/>
-          <w:sz w:val="24"/>
-          <w:szCs w:val="24"/>
-          <w:lang w:val="it-IT"/>
-        </w:rPr>
-        <w:t>Nessuna</w:t>
-      </w:r>
-      <w:r>
-        <w:rPr>
-          <w:rFonts w:ascii="Baskerville Old Face" w:hAnsi="Baskerville Old Face"/>
-          <w:sz w:val="24"/>
-          <w:szCs w:val="24"/>
-          <w:lang w:val="it-IT"/>
-        </w:rPr>
-        <w:t xml:space="preserve"> variazione di alcun parametro </w:t>
-      </w:r>
-      <w:r>
-        <w:rPr>
-          <w:rFonts w:ascii="Baskerville Old Face" w:hAnsi="Baskerville Old Face"/>
-          <w:sz w:val="24"/>
-          <w:szCs w:val="24"/>
-          <w:lang w:val="it-IT"/>
-        </w:rPr>
-        <w:t xml:space="preserve">ha </w:t>
-      </w:r>
-      <w:r>
-        <w:rPr>
-          <w:rFonts w:ascii="Baskerville Old Face" w:hAnsi="Baskerville Old Face"/>
-          <w:sz w:val="24"/>
-          <w:szCs w:val="24"/>
-          <w:lang w:val="it-IT"/>
-        </w:rPr>
-        <w:t>evidenziato</w:t>
-      </w:r>
-      <w:r>
-        <w:rPr>
-          <w:rFonts w:ascii="Baskerville Old Face" w:hAnsi="Baskerville Old Face"/>
-          <w:sz w:val="24"/>
-          <w:szCs w:val="24"/>
-          <w:lang w:val="it-IT"/>
-        </w:rPr>
-        <w:t xml:space="preserve"> </w:t>
-      </w:r>
-      <w:r>
-        <w:rPr>
-          <w:rFonts w:ascii="Baskerville Old Face" w:hAnsi="Baskerville Old Face"/>
-          <w:sz w:val="24"/>
-          <w:szCs w:val="24"/>
-          <w:lang w:val="it-IT"/>
-        </w:rPr>
-        <w:t>l’</w:t>
-      </w:r>
-      <w:r>
-        <w:rPr>
-          <w:rFonts w:ascii="Baskerville Old Face" w:hAnsi="Baskerville Old Face"/>
-          <w:sz w:val="24"/>
-          <w:szCs w:val="24"/>
-          <w:lang w:val="it-IT"/>
-        </w:rPr>
-        <w:t>andamento decrescente</w:t>
-      </w:r>
-      <w:r>
-        <w:rPr>
-          <w:rFonts w:ascii="Baskerville Old Face" w:hAnsi="Baskerville Old Face"/>
-          <w:sz w:val="24"/>
-          <w:szCs w:val="24"/>
-          <w:lang w:val="it-IT"/>
-        </w:rPr>
-        <w:t xml:space="preserve"> atteso</w:t>
-      </w:r>
-      <w:r>
-        <w:rPr>
-          <w:rFonts w:ascii="Baskerville Old Face" w:hAnsi="Baskerville Old Face"/>
-          <w:sz w:val="24"/>
-          <w:szCs w:val="24"/>
-          <w:lang w:val="it-IT"/>
-        </w:rPr>
-        <w:t xml:space="preserve"> del </w:t>
-      </w:r>
-      <w:r>
-        <w:rPr>
-          <w:rFonts w:ascii="Baskerville Old Face" w:hAnsi="Baskerville Old Face"/>
-          <w:sz w:val="24"/>
-          <w:szCs w:val="24"/>
-          <w:lang w:val="it-IT"/>
-        </w:rPr>
-        <w:t>pompaggio di soglia</w:t>
-      </w:r>
-      <w:r>
-        <w:rPr>
-          <w:rFonts w:ascii="Baskerville Old Face" w:hAnsi="Baskerville Old Face"/>
-          <w:sz w:val="24"/>
-          <w:szCs w:val="24"/>
-          <w:lang w:val="it-IT"/>
-        </w:rPr>
-        <w:t xml:space="preserve"> in funzione del tempo di vita dei portatori</w:t>
-      </w:r>
-      <w:r>
-        <w:rPr>
-          <w:rFonts w:ascii="Baskerville Old Face" w:hAnsi="Baskerville Old Face"/>
-          <w:sz w:val="24"/>
-          <w:szCs w:val="24"/>
-          <w:lang w:val="it-IT"/>
-        </w:rPr>
-        <w:t xml:space="preserve">. </w:t>
-      </w:r>
-      <w:r>
-        <w:rPr>
-          <w:rFonts w:ascii="Baskerville Old Face" w:hAnsi="Baskerville Old Face"/>
-          <w:sz w:val="24"/>
-          <w:szCs w:val="24"/>
-          <w:lang w:val="it-IT"/>
-        </w:rPr>
-        <w:t>Supponiamo che non siano presenti sufficienti informazioni per riprodurre con accuratezza i grafici di soglia.</w:t>
-      </w:r>
-    </w:p>
-    <w:p>
-      <w:pPr>
-        <w:rPr>
-          <w:rFonts w:ascii="Baskerville Old Face" w:hAnsi="Baskerville Old Face"/>
-          <w:sz w:val="24"/>
-          <w:szCs w:val="24"/>
-          <w:lang w:val="it-IT"/>
-        </w:rPr>
-      </w:pPr>
-      <w:r>
-        <w:rPr>
-          <w:rFonts w:ascii="Baskerville Old Face" w:hAnsi="Baskerville Old Face"/>
-          <w:sz w:val="24"/>
-          <w:szCs w:val="24"/>
-          <w:lang w:val="it-IT"/>
-        </w:rPr>
-        <w:t xml:space="preserve">Siamo inoltre riusciti a simulare </w:t>
-      </w:r>
-      <w:r>
-        <w:rPr>
-          <w:rFonts w:ascii="Baskerville Old Face" w:hAnsi="Baskerville Old Face"/>
-          <w:sz w:val="24"/>
-          <w:szCs w:val="24"/>
-          <w:lang w:val="it-IT"/>
-        </w:rPr>
-        <w:t>un equivalente del</w:t>
-      </w:r>
-      <w:r>
-        <w:rPr>
-          <w:rFonts w:ascii="Baskerville Old Face" w:hAnsi="Baskerville Old Face"/>
-          <w:sz w:val="24"/>
-          <w:szCs w:val="24"/>
-          <w:lang w:val="it-IT"/>
-        </w:rPr>
-        <w:t xml:space="preserve">la curva della caratteristica </w:t>
-      </w:r>
-      <w:r>
-        <w:rPr>
-          <w:rFonts w:ascii="Baskerville Old Face" w:hAnsi="Baskerville Old Face"/>
-          <w:i/>
-          <w:iCs/>
-          <w:sz w:val="24"/>
-          <w:szCs w:val="24"/>
-          <w:lang w:val="it-IT"/>
-        </w:rPr>
-        <w:t>corrente – intensità luminosa</w:t>
-      </w:r>
-      <w:r>
-        <w:rPr>
-          <w:rFonts w:ascii="Baskerville Old Face" w:hAnsi="Baskerville Old Face"/>
-          <w:sz w:val="24"/>
-          <w:szCs w:val="24"/>
-          <w:lang w:val="it-IT"/>
-        </w:rPr>
-        <w:t>, sostituendo l’intensità di corrente con la probabilità di pompaggio e l’emissione luminosa con il numero</w:t>
-      </w:r>
-      <w:r>
-        <w:rPr>
-          <w:rFonts w:ascii="Baskerville Old Face" w:hAnsi="Baskerville Old Face"/>
-          <w:sz w:val="24"/>
-          <w:szCs w:val="24"/>
-          <w:lang w:val="it-IT"/>
-        </w:rPr>
-        <w:t xml:space="preserve"> </w:t>
-      </w:r>
-      <w:r>
-        <w:rPr>
-          <w:rFonts w:ascii="Baskerville Old Face" w:hAnsi="Baskerville Old Face"/>
-          <w:sz w:val="24"/>
-          <w:szCs w:val="24"/>
-          <w:lang w:val="it-IT"/>
-        </w:rPr>
-        <w:t>medio</w:t>
-      </w:r>
-      <w:r>
-        <w:rPr>
-          <w:rFonts w:ascii="Baskerville Old Face" w:hAnsi="Baskerville Old Face"/>
-          <w:sz w:val="24"/>
-          <w:szCs w:val="24"/>
-          <w:lang w:val="it-IT"/>
-        </w:rPr>
-        <w:t xml:space="preserve"> di fotoni emessi nel tempo</w:t>
-      </w:r>
-      <w:r>
-        <w:rPr>
-          <w:rFonts w:ascii="Baskerville Old Face" w:hAnsi="Baskerville Old Face"/>
-          <w:sz w:val="24"/>
-          <w:szCs w:val="24"/>
-          <w:lang w:val="it-IT"/>
-        </w:rPr>
-        <w:t xml:space="preserve">. </w:t>
-      </w:r>
-      <w:r>
-        <w:rPr>
-          <w:rFonts w:ascii="Baskerville Old Face" w:hAnsi="Baskerville Old Face"/>
-          <w:sz w:val="24"/>
-          <w:szCs w:val="24"/>
-          <w:lang w:val="it-IT"/>
-        </w:rPr>
-        <w:t>È</w:t>
-      </w:r>
-      <w:r>
-        <w:rPr>
-          <w:rFonts w:ascii="Baskerville Old Face" w:hAnsi="Baskerville Old Face"/>
-          <w:sz w:val="24"/>
-          <w:szCs w:val="24"/>
-          <w:lang w:val="it-IT"/>
-        </w:rPr>
-        <w:t xml:space="preserve"> possibile osservare la </w:t>
-      </w:r>
-      <w:r>
-        <w:rPr>
-          <w:rFonts w:ascii="Baskerville Old Face" w:hAnsi="Baskerville Old Face"/>
-          <w:i/>
-          <w:iCs/>
-          <w:sz w:val="24"/>
-          <w:szCs w:val="24"/>
-          <w:lang w:val="it-IT"/>
-        </w:rPr>
-        <w:t>gobba</w:t>
-      </w:r>
-      <w:r>
-        <w:rPr>
-          <w:rFonts w:ascii="Baskerville Old Face" w:hAnsi="Baskerville Old Face"/>
-          <w:i/>
-          <w:iCs/>
-          <w:sz w:val="24"/>
-          <w:szCs w:val="24"/>
-          <w:lang w:val="it-IT"/>
-        </w:rPr>
-        <w:t xml:space="preserve"> </w:t>
-      </w:r>
-      <w:r>
-        <w:rPr>
-          <w:rFonts w:ascii="Baskerville Old Face" w:hAnsi="Baskerville Old Face"/>
-          <w:sz w:val="24"/>
-          <w:szCs w:val="24"/>
-          <w:lang w:val="it-IT"/>
-        </w:rPr>
-        <w:t>(ovvero saturazione a regime) per valori di pompaggio molto alti, a causa della saturazione di guadagno del laser.</w:t>
-      </w:r>
-    </w:p>
-    <w:p>
-      <w:pPr>
-        <w:rPr>
-          <w:rFonts w:ascii="Baskerville Old Face" w:hAnsi="Baskerville Old Face"/>
-          <w:sz w:val="24"/>
-          <w:szCs w:val="24"/>
-          <w:lang w:val="it-IT"/>
-        </w:rPr>
-      </w:pPr>
-    </w:p>
-    <w:p>
-      <w:pPr>
-        <w:rPr>
-          <w:rFonts w:ascii="Baskerville Old Face" w:hAnsi="Baskerville Old Face"/>
-          <w:sz w:val="24"/>
-          <w:szCs w:val="24"/>
-          <w:lang w:val="it-IT"/>
-        </w:rPr>
-      </w:pPr>
-    </w:p>
-    <w:p>
-      <w:pPr>
-        <w:rPr>
-          <w:rFonts w:ascii="Baskerville Old Face" w:hAnsi="Baskerville Old Face"/>
-          <w:b/>
-          <w:bCs/>
-          <w:sz w:val="24"/>
-          <w:szCs w:val="24"/>
-          <w:lang w:val="it-IT"/>
-        </w:rPr>
-      </w:pPr>
-      <w:r>
-        <w:rPr>
-          <w:rFonts w:ascii="Baskerville Old Face" w:hAnsi="Baskerville Old Face"/>
-          <w:b/>
-          <w:bCs/>
-          <w:sz w:val="24"/>
-          <w:szCs w:val="24"/>
-          <w:lang w:val="it-IT"/>
-        </w:rPr>
-        <w:lastRenderedPageBreak/>
-        <w:t>Funzionamento del modello e ipotesi semplificative</w:t>
-      </w:r>
-    </w:p>
-    <w:p>
-      <w:pPr>
-        <w:rPr>
-          <w:rFonts w:ascii="Baskerville Old Face" w:hAnsi="Baskerville Old Face"/>
-          <w:sz w:val="24"/>
-          <w:szCs w:val="24"/>
-          <w:lang w:val="it-IT"/>
-        </w:rPr>
-      </w:pPr>
-      <w:r>
-        <w:rPr>
-          <w:rFonts w:ascii="Baskerville Old Face" w:hAnsi="Baskerville Old Face"/>
-          <w:sz w:val="24"/>
-          <w:szCs w:val="24"/>
-          <w:lang w:val="it-IT"/>
-        </w:rPr>
-        <w:t xml:space="preserve">Le ipotesi di funzionamento del modello dell’automa cellulare tentano di replicare </w:t>
-      </w:r>
-      <w:r>
-        <w:rPr>
-          <w:rFonts w:ascii="Baskerville Old Face" w:hAnsi="Baskerville Old Face"/>
-          <w:sz w:val="24"/>
-          <w:szCs w:val="24"/>
-          <w:lang w:val="it-IT"/>
-        </w:rPr>
-        <w:t xml:space="preserve">il funzionamento fisico del laser. </w:t>
-      </w:r>
-      <w:r>
-        <w:rPr>
-          <w:rFonts w:ascii="Baskerville Old Face" w:hAnsi="Baskerville Old Face"/>
-          <w:sz w:val="24"/>
-          <w:szCs w:val="24"/>
-          <w:lang w:val="it-IT"/>
-        </w:rPr>
-        <w:t>Tuttavia, ci sono alcuni paramentri fisici reali che non possono nella pratica essere utilizzati nella simulazione. Ad esempio,</w:t>
-      </w:r>
-      <w:r>
-        <w:rPr>
-          <w:rFonts w:ascii="Baskerville Old Face" w:hAnsi="Baskerville Old Face"/>
-          <w:sz w:val="24"/>
-          <w:szCs w:val="24"/>
-          <w:lang w:val="it-IT"/>
-        </w:rPr>
-        <w:t xml:space="preserve"> il reticolo usato per il posizionamento di elettroni e fotoni è ideale, e non tiene conto delle interazioni fra gli atomi del materiale attivo. </w:t>
-      </w:r>
-      <w:r>
-        <w:rPr>
-          <w:rFonts w:ascii="Baskerville Old Face" w:hAnsi="Baskerville Old Face"/>
-          <w:sz w:val="24"/>
-          <w:szCs w:val="24"/>
-          <w:lang w:val="it-IT"/>
-        </w:rPr>
-        <w:t>È</w:t>
-      </w:r>
-      <w:r>
-        <w:rPr>
-          <w:rFonts w:ascii="Baskerville Old Face" w:hAnsi="Baskerville Old Face"/>
-          <w:sz w:val="24"/>
-          <w:szCs w:val="24"/>
-          <w:lang w:val="it-IT"/>
-        </w:rPr>
-        <w:t xml:space="preserve"> richiesto inoltre che il tempo di simulazione totale sia molto maggiore delle costanti di tempo utilizzate.</w:t>
-      </w:r>
-    </w:p>
-    <w:p>
-      <w:pPr>
-        <w:rPr>
-          <w:rFonts w:ascii="Baskerville Old Face" w:hAnsi="Baskerville Old Face"/>
-          <w:b/>
-          <w:bCs/>
-          <w:sz w:val="24"/>
-          <w:szCs w:val="24"/>
-          <w:lang w:val="it-IT"/>
-        </w:rPr>
-      </w:pPr>
-      <w:r>
-        <w:rPr>
-          <w:rFonts w:ascii="Baskerville Old Face" w:hAnsi="Baskerville Old Face"/>
-          <w:b/>
-          <w:bCs/>
-          <w:sz w:val="24"/>
-          <w:szCs w:val="24"/>
-          <w:lang w:val="it-IT"/>
-        </w:rPr>
-        <w:t>Complessità computazionale</w:t>
-      </w:r>
-    </w:p>
-    <w:p>
-      <w:pPr>
-        <w:rPr>
-          <w:rFonts w:ascii="Baskerville Old Face" w:hAnsi="Baskerville Old Face"/>
-          <w:sz w:val="24"/>
-          <w:szCs w:val="24"/>
-          <w:lang w:val="it-IT"/>
-        </w:rPr>
-      </w:pPr>
-      <w:r>
-        <w:rPr>
-          <w:rFonts w:ascii="Baskerville Old Face" w:hAnsi="Baskerville Old Face"/>
-          <w:sz w:val="24"/>
-          <w:szCs w:val="24"/>
-          <w:lang w:val="it-IT"/>
-        </w:rPr>
-        <w:t xml:space="preserve">La velocità di computazione per le simulazioni su Matlab è stato un ostacolo perché le simulazioni per trovare la soglia di pompaggio sono molto più onerose da un punto di vista computazionale. Per cui abbiamo tradotto il codice Matlab in codice Java, ottenendo infatti un sostanziale aumento delle performance di calcolo, permettendoci di eseguire simulazioni </w:t>
-      </w:r>
-      <w:r>
-        <w:rPr>
-          <w:rFonts w:ascii="Baskerville Old Face" w:hAnsi="Baskerville Old Face"/>
-          <w:sz w:val="24"/>
-          <w:szCs w:val="24"/>
-          <w:lang w:val="it-IT"/>
-        </w:rPr>
-        <w:t>piuttosto</w:t>
-      </w:r>
-      <w:r>
-        <w:rPr>
-          <w:rFonts w:ascii="Baskerville Old Face" w:hAnsi="Baskerville Old Face"/>
-          <w:sz w:val="24"/>
-          <w:szCs w:val="24"/>
-          <w:lang w:val="it-IT"/>
-        </w:rPr>
-        <w:t xml:space="preserve"> pesanti in molto meno tempo. Le simulazioni </w:t>
-      </w:r>
-      <w:r>
-        <w:rPr>
-          <w:rFonts w:ascii="Baskerville Old Face" w:hAnsi="Baskerville Old Face"/>
-          <w:sz w:val="24"/>
-          <w:szCs w:val="24"/>
-          <w:lang w:val="it-IT"/>
-        </w:rPr>
-        <w:t xml:space="preserve">in Java </w:t>
-      </w:r>
-      <w:r>
-        <w:rPr>
-          <w:rFonts w:ascii="Baskerville Old Face" w:hAnsi="Baskerville Old Face"/>
-          <w:sz w:val="24"/>
-          <w:szCs w:val="24"/>
-          <w:lang w:val="it-IT"/>
-        </w:rPr>
-        <w:t xml:space="preserve">eseguite </w:t>
-      </w:r>
-      <w:r>
-        <w:rPr>
-          <w:rFonts w:ascii="Baskerville Old Face" w:hAnsi="Baskerville Old Face"/>
-          <w:sz w:val="24"/>
-          <w:szCs w:val="24"/>
-          <w:lang w:val="it-IT"/>
-        </w:rPr>
-        <w:t>hanno riportato risultati numerici</w:t>
-      </w:r>
-      <w:r>
-        <w:rPr>
-          <w:rFonts w:ascii="Baskerville Old Face" w:hAnsi="Baskerville Old Face"/>
-          <w:sz w:val="24"/>
-          <w:szCs w:val="24"/>
-          <w:lang w:val="it-IT"/>
-        </w:rPr>
-        <w:t xml:space="preserve">, </w:t>
-      </w:r>
-      <w:r>
-        <w:rPr>
-          <w:rFonts w:ascii="Baskerville Old Face" w:hAnsi="Baskerville Old Face"/>
-          <w:sz w:val="24"/>
-          <w:szCs w:val="24"/>
-          <w:lang w:val="it-IT"/>
-        </w:rPr>
-        <w:t xml:space="preserve">poi </w:t>
-      </w:r>
-      <w:r>
-        <w:rPr>
-          <w:rFonts w:ascii="Baskerville Old Face" w:hAnsi="Baskerville Old Face"/>
-          <w:sz w:val="24"/>
-          <w:szCs w:val="24"/>
-          <w:lang w:val="it-IT"/>
-        </w:rPr>
-        <w:t>esportati e plottati su Matlab.</w:t>
-      </w:r>
-    </w:p>
-    <w:p>
-      <w:pPr>
-        <w:rPr>
-          <w:rFonts w:ascii="Baskerville Old Face" w:hAnsi="Baskerville Old Face"/>
-          <w:b/>
-          <w:bCs/>
-          <w:sz w:val="24"/>
-          <w:szCs w:val="24"/>
-          <w:lang w:val="it-IT"/>
-        </w:rPr>
-      </w:pPr>
-      <w:r>
-        <w:rPr>
-          <w:rFonts w:ascii="Baskerville Old Face" w:hAnsi="Baskerville Old Face"/>
-          <w:b/>
-          <w:bCs/>
-          <w:sz w:val="24"/>
-          <w:szCs w:val="24"/>
-          <w:lang w:val="it-IT"/>
-        </w:rPr>
-        <w:t>Approccio concreto</w:t>
-      </w:r>
-    </w:p>
-    <w:p>
-      <w:pPr>
-        <w:rPr>
-          <w:rFonts w:ascii="Baskerville Old Face" w:hAnsi="Baskerville Old Face"/>
-          <w:sz w:val="24"/>
-          <w:szCs w:val="24"/>
-          <w:lang w:val="it-IT"/>
-        </w:rPr>
-      </w:pPr>
-      <w:r>
-        <w:rPr>
-          <w:rFonts w:ascii="Baskerville Old Face" w:hAnsi="Baskerville Old Face"/>
-          <w:sz w:val="24"/>
-          <w:szCs w:val="24"/>
-          <w:lang w:val="it-IT"/>
-        </w:rPr>
-        <w:t xml:space="preserve">La parte finale del progetto è stata volta a </w:t>
-      </w:r>
-      <w:r>
-        <w:rPr>
-          <w:rFonts w:ascii="Baskerville Old Face" w:hAnsi="Baskerville Old Face"/>
-          <w:i/>
-          <w:iCs/>
-          <w:sz w:val="24"/>
-          <w:szCs w:val="24"/>
-          <w:lang w:val="it-IT"/>
-        </w:rPr>
-        <w:t>de-normalizzare</w:t>
-      </w:r>
-      <w:r>
-        <w:rPr>
-          <w:rFonts w:ascii="Baskerville Old Face" w:hAnsi="Baskerville Old Face"/>
-          <w:sz w:val="24"/>
-          <w:szCs w:val="24"/>
-          <w:lang w:val="it-IT"/>
-        </w:rPr>
-        <w:t xml:space="preserve"> i numeri dei parametri usati, per permettere di attribuire unità di misura fisiche per simulazioni più realistiche. In questo modo un utente può scegliere arbitrariamente i parametri del laser, e non preoccuparsi dell’implementazione interna del simulatore e dell’automa cellulare. </w:t>
-      </w:r>
-      <w:r>
-        <w:rPr>
-          <w:rFonts w:ascii="Baskerville Old Face" w:hAnsi="Baskerville Old Face"/>
-          <w:sz w:val="24"/>
-          <w:szCs w:val="24"/>
-          <w:lang w:val="it-IT"/>
-        </w:rPr>
-        <w:t>Vengono inoltre suggeriti all’utente le unità di misura e le grandezze per ogni parametro di simulazione richiesto. In particolare</w:t>
-      </w:r>
-      <w:r>
-        <w:rPr>
-          <w:rFonts w:ascii="Baskerville Old Face" w:hAnsi="Baskerville Old Face"/>
-          <w:sz w:val="24"/>
-          <w:szCs w:val="24"/>
-          <w:lang w:val="it-IT"/>
-        </w:rPr>
-        <w:t>,</w:t>
-      </w:r>
-      <w:r>
-        <w:rPr>
-          <w:rFonts w:ascii="Baskerville Old Face" w:hAnsi="Baskerville Old Face"/>
-          <w:sz w:val="24"/>
-          <w:szCs w:val="24"/>
-          <w:lang w:val="it-IT"/>
-        </w:rPr>
-        <w:t xml:space="preserve"> la probabilità di pompaggio viene</w:t>
-      </w:r>
-      <w:r>
-        <w:rPr>
-          <w:rFonts w:ascii="Baskerville Old Face" w:hAnsi="Baskerville Old Face"/>
-          <w:sz w:val="24"/>
-          <w:szCs w:val="24"/>
-          <w:lang w:val="it-IT"/>
-        </w:rPr>
-        <w:t xml:space="preserve"> calcolata a partire da alcune formule esposte nel paper di </w:t>
-      </w:r>
-      <w:proofErr w:type="gramStart"/>
-      <w:r>
-        <w:rPr>
-          <w:rFonts w:ascii="Baskerville Old Face" w:hAnsi="Baskerville Old Face"/>
-          <w:sz w:val="24"/>
-          <w:szCs w:val="24"/>
-          <w:lang w:val="it-IT"/>
-        </w:rPr>
-        <w:t>riferimento</w:t>
-      </w:r>
-      <w:r>
-        <w:rPr>
-          <w:rFonts w:ascii="Baskerville Old Face" w:hAnsi="Baskerville Old Face"/>
-          <w:sz w:val="32"/>
-          <w:szCs w:val="32"/>
-          <w:vertAlign w:val="superscript"/>
-          <w:lang w:val="it-IT"/>
-        </w:rPr>
-        <w:t>[</w:t>
-      </w:r>
-      <w:proofErr w:type="gramEnd"/>
-      <w:r>
-        <w:rPr>
-          <w:rFonts w:ascii="Baskerville Old Face" w:hAnsi="Baskerville Old Face"/>
-          <w:sz w:val="32"/>
-          <w:szCs w:val="32"/>
-          <w:vertAlign w:val="superscript"/>
-          <w:lang w:val="it-IT"/>
-        </w:rPr>
-        <w:t>2]</w:t>
-      </w:r>
-      <w:r>
-        <w:rPr>
-          <w:rFonts w:ascii="Baskerville Old Face" w:hAnsi="Baskerville Old Face"/>
-          <w:sz w:val="24"/>
-          <w:szCs w:val="24"/>
-          <w:lang w:val="it-IT"/>
-        </w:rPr>
-        <w:t xml:space="preserve"> (sono ragionevoli approssimazioni del comportamento a regime dei laser).</w:t>
-      </w:r>
-      <w:r>
-        <w:rPr>
-          <w:rFonts w:ascii="Baskerville Old Face" w:hAnsi="Baskerville Old Face"/>
-          <w:sz w:val="24"/>
-          <w:szCs w:val="24"/>
-          <w:lang w:val="it-IT"/>
-        </w:rPr>
-        <w:t xml:space="preserve"> </w:t>
-      </w:r>
-    </w:p>
-    <w:p>
-      <w:pPr>
-        <w:rPr>
-          <w:rFonts w:ascii="Baskerville Old Face" w:hAnsi="Baskerville Old Face"/>
-          <w:b/>
-          <w:bCs/>
-          <w:sz w:val="24"/>
-          <w:szCs w:val="24"/>
-          <w:lang w:val="it-IT"/>
-        </w:rPr>
-      </w:pPr>
-      <w:r>
-        <w:rPr>
-          <w:rFonts w:ascii="Baskerville Old Face" w:hAnsi="Baskerville Old Face"/>
-          <w:b/>
-          <w:bCs/>
-          <w:sz w:val="24"/>
-          <w:szCs w:val="24"/>
-          <w:lang w:val="it-IT"/>
-        </w:rPr>
-        <w:t>Conclusioni</w:t>
-      </w:r>
-    </w:p>
-    <w:p>
-      <w:pPr>
-        <w:rPr>
-          <w:rFonts w:ascii="Baskerville Old Face" w:hAnsi="Baskerville Old Face"/>
-          <w:sz w:val="24"/>
-          <w:szCs w:val="24"/>
-          <w:lang w:val="it-IT"/>
-        </w:rPr>
-      </w:pPr>
-      <w:r>
-        <w:rPr>
-          <w:rFonts w:ascii="Baskerville Old Face" w:hAnsi="Baskerville Old Face"/>
-          <w:sz w:val="24"/>
-          <w:szCs w:val="24"/>
-          <w:lang w:val="it-IT"/>
-        </w:rPr>
-        <w:t xml:space="preserve">Quel cazzo di grafico ci ha </w:t>
-      </w:r>
-      <w:r>
-        <w:rPr>
-          <w:rFonts w:ascii="Baskerville Old Face" w:hAnsi="Baskerville Old Face"/>
-          <w:sz w:val="24"/>
-          <w:szCs w:val="24"/>
-          <w:lang w:val="it-IT"/>
-        </w:rPr>
-        <w:t>fatto perdere una marea di tempo</w:t>
+        <w:t>rate equations</w:t>
+      </w:r>
+      <w:r>
+        <w:rPr>
+          <w:rFonts w:ascii="Baskerville Old Face" w:hAnsi="Baskerville Old Face"/>
+          <w:sz w:val="24"/>
+          <w:szCs w:val="24"/>
+          <w:lang w:val="it-IT"/>
+        </w:rPr>
+        <w:t xml:space="preserve"> di un laser. </w:t>
       </w:r>
     </w:p>
     <w:p>
@@ -1581,8 +1560,8 @@
   <w:abstractNum w:abstractNumId="1" w15:restartNumberingAfterBreak="0">
     <w:nsid w:val="198405D4"/>
     <w:multiLevelType w:val="hybridMultilevel"/>
-    <w:tmpl w:val="86F4D3A4"/>
-    <w:lvl w:ilvl="0" w:tplc="CF94FB94">
+    <w:tmpl w:val="A516EE80"/>
+    <w:lvl w:ilvl="0" w:tplc="3334B200">
       <w:start w:val="1"/>
       <w:numFmt w:val="bullet"/>
       <w:lvlText w:val="•"/>
@@ -1595,6 +1574,8 @@
       </w:pPr>
       <w:rPr>
         <w:rFonts w:ascii="Arial" w:hAnsi="Arial" w:hint="default"/>
+        <w:sz w:val="22"/>
+        <w:szCs w:val="22"/>
       </w:rPr>
     </w:lvl>
     <w:lvl w:ilvl="1" w:tplc="1D80359A" w:tentative="1">

</xml_diff>